<commit_message>
Documentation updated and sudo code added for pi
Roadblock, my pi's architecture doesn't support the mongo modules. Need to get a different model with x86 or x64 architecture
</commit_message>
<xml_diff>
--- a/Documentation and plans.docx
+++ b/Documentation and plans.docx
@@ -95,7 +95,15 @@
         </w:numPr>
       </w:pPr>
       <w:r>
-        <w:t>Use it to send data to my website</w:t>
+        <w:t xml:space="preserve">Send data to </w:t>
+      </w:r>
+      <w:proofErr w:type="spellStart"/>
+      <w:r>
+        <w:t>mongadb</w:t>
+      </w:r>
+      <w:proofErr w:type="spellEnd"/>
+      <w:r>
+        <w:t xml:space="preserve"> atlas</w:t>
       </w:r>
     </w:p>
     <w:p>
@@ -119,7 +127,35 @@
         </w:numPr>
       </w:pPr>
       <w:r>
-        <w:t>Send information along with current time to my website, to be presenting on a graph that can be adjusted to needed time span</w:t>
+        <w:t xml:space="preserve">Send data to </w:t>
+      </w:r>
+      <w:proofErr w:type="spellStart"/>
+      <w:r>
+        <w:t>mongadb</w:t>
+      </w:r>
+      <w:proofErr w:type="spellEnd"/>
+      <w:r>
+        <w:t xml:space="preserve"> atlas</w:t>
+      </w:r>
+    </w:p>
+    <w:p>
+      <w:pPr>
+        <w:pStyle w:val="ListParagraph"/>
+        <w:numPr>
+          <w:ilvl w:val="1"/>
+          <w:numId w:val="2"/>
+        </w:numPr>
+      </w:pPr>
+      <w:r>
+        <w:t xml:space="preserve">Present on website as a graph getting data from </w:t>
+      </w:r>
+      <w:proofErr w:type="spellStart"/>
+      <w:r>
+        <w:t>mongadb</w:t>
+      </w:r>
+      <w:proofErr w:type="spellEnd"/>
+      <w:r>
+        <w:t xml:space="preserve"> in the server side of the host box</w:t>
       </w:r>
     </w:p>
     <w:p>
@@ -136,7 +172,23 @@
         </w:numPr>
       </w:pPr>
       <w:r>
-        <w:t>Write code to take the information from the sensors, store them all in a dataset with time stamps (For the graphs on my website) and send their information every 30 minutes.</w:t>
+        <w:t xml:space="preserve">Model folder and Utils folders holding schema and </w:t>
+      </w:r>
+      <w:proofErr w:type="spellStart"/>
+      <w:r>
+        <w:t>mongadb</w:t>
+      </w:r>
+      <w:proofErr w:type="spellEnd"/>
+      <w:r>
+        <w:t xml:space="preserve"> connection with the </w:t>
+      </w:r>
+      <w:proofErr w:type="spellStart"/>
+      <w:r>
+        <w:t>realtime</w:t>
+      </w:r>
+      <w:proofErr w:type="spellEnd"/>
+      <w:r>
+        <w:t xml:space="preserve"> updated data</w:t>
       </w:r>
     </w:p>
     <w:p>
@@ -148,7 +200,22 @@
         </w:numPr>
       </w:pPr>
       <w:r>
-        <w:t>Write code to send current sensor’s, soil moisture status, ambient temperature, and humidity to be sent to the website as an object every minute.</w:t>
+        <w:t>Code to collect the sensor data from mongo</w:t>
+      </w:r>
+      <w:r>
+        <w:t xml:space="preserve"> to send current sensor’s, soil moisture status, ambient temperature, and humidity to be sent to the website</w:t>
+      </w:r>
+      <w:r>
+        <w:t>/client</w:t>
+      </w:r>
+      <w:r>
+        <w:t xml:space="preserve"> </w:t>
+      </w:r>
+      <w:r>
+        <w:t>to be displayed</w:t>
+      </w:r>
+      <w:r>
+        <w:t>.</w:t>
       </w:r>
     </w:p>
     <w:p>
@@ -279,9 +346,35 @@
           <w:ilvl w:val="0"/>
           <w:numId w:val="6"/>
         </w:numPr>
-      </w:pPr>
-      <w:r>
-        <w:t>Create sample json file</w:t>
+        <w:rPr>
+          <w:strike/>
+        </w:rPr>
+      </w:pPr>
+      <w:r>
+        <w:rPr>
+          <w:strike/>
+        </w:rPr>
+        <w:t xml:space="preserve">Create </w:t>
+      </w:r>
+      <w:r>
+        <w:rPr>
+          <w:strike/>
+        </w:rPr>
+        <w:t xml:space="preserve">sample water </w:t>
+      </w:r>
+      <w:proofErr w:type="spellStart"/>
+      <w:r>
+        <w:rPr>
+          <w:strike/>
+        </w:rPr>
+        <w:t>py</w:t>
+      </w:r>
+      <w:proofErr w:type="spellEnd"/>
+      <w:r>
+        <w:rPr>
+          <w:strike/>
+        </w:rPr>
+        <w:t xml:space="preserve"> file</w:t>
       </w:r>
     </w:p>
     <w:p>
@@ -291,10 +384,30 @@
           <w:ilvl w:val="0"/>
           <w:numId w:val="6"/>
         </w:numPr>
-      </w:pPr>
-      <w:r>
-        <w:t>Send and receive json file using express</w:t>
-      </w:r>
+        <w:rPr>
+          <w:strike/>
+        </w:rPr>
+      </w:pPr>
+      <w:r>
+        <w:rPr>
+          <w:strike/>
+        </w:rPr>
+        <w:t xml:space="preserve">Send and receive </w:t>
+      </w:r>
+      <w:r>
+        <w:rPr>
+          <w:strike/>
+        </w:rPr>
+        <w:t xml:space="preserve">data from </w:t>
+      </w:r>
+      <w:proofErr w:type="spellStart"/>
+      <w:r>
+        <w:rPr>
+          <w:strike/>
+        </w:rPr>
+        <w:t>mongodb</w:t>
+      </w:r>
+      <w:proofErr w:type="spellEnd"/>
     </w:p>
     <w:p>
       <w:pPr>
@@ -303,9 +416,22 @@
           <w:ilvl w:val="0"/>
           <w:numId w:val="6"/>
         </w:numPr>
-      </w:pPr>
-      <w:r>
-        <w:t xml:space="preserve">Parse said data for real time input </w:t>
+        <w:rPr>
+          <w:strike/>
+        </w:rPr>
+      </w:pPr>
+      <w:r>
+        <w:rPr>
+          <w:strike/>
+        </w:rPr>
+        <w:lastRenderedPageBreak/>
+        <w:t>Setup MVC model in the code</w:t>
+      </w:r>
+      <w:r>
+        <w:rPr>
+          <w:strike/>
+        </w:rPr>
+        <w:t xml:space="preserve"> </w:t>
       </w:r>
     </w:p>
     <w:p>
@@ -317,16 +443,27 @@
         </w:numPr>
       </w:pPr>
       <w:r>
-        <w:lastRenderedPageBreak/>
-        <w:t xml:space="preserve">Parse said data </w:t>
-      </w:r>
-      <w:proofErr w:type="gramStart"/>
-      <w:r>
-        <w:t>as a whole to</w:t>
-      </w:r>
-      <w:proofErr w:type="gramEnd"/>
-      <w:r>
-        <w:t xml:space="preserve"> create an average or something (Simulate graph without complex) </w:t>
+        <w:t xml:space="preserve">Figure out a way to make incompatible pi to run </w:t>
+      </w:r>
+      <w:proofErr w:type="spellStart"/>
+      <w:r>
+        <w:t>mongodb</w:t>
+      </w:r>
+      <w:proofErr w:type="spellEnd"/>
+      <w:r>
+        <w:t xml:space="preserve"> on it’s arm6 processor</w:t>
+      </w:r>
+    </w:p>
+    <w:p>
+      <w:pPr>
+        <w:pStyle w:val="ListParagraph"/>
+        <w:numPr>
+          <w:ilvl w:val="0"/>
+          <w:numId w:val="6"/>
+        </w:numPr>
+      </w:pPr>
+      <w:r>
+        <w:t>Get Pi to send data to mongo</w:t>
       </w:r>
     </w:p>
     <w:sectPr>
@@ -1088,22 +1225,22 @@
       </w:rPr>
     </w:lvl>
   </w:abstractNum>
-  <w:num w:numId="1">
+  <w:num w:numId="1" w16cid:durableId="1210537355">
     <w:abstractNumId w:val="2"/>
   </w:num>
-  <w:num w:numId="2">
+  <w:num w:numId="2" w16cid:durableId="1427532260">
     <w:abstractNumId w:val="0"/>
   </w:num>
-  <w:num w:numId="3">
+  <w:num w:numId="3" w16cid:durableId="1748960432">
     <w:abstractNumId w:val="1"/>
   </w:num>
-  <w:num w:numId="4">
+  <w:num w:numId="4" w16cid:durableId="1414201973">
     <w:abstractNumId w:val="3"/>
   </w:num>
-  <w:num w:numId="5">
+  <w:num w:numId="5" w16cid:durableId="1873034562">
     <w:abstractNumId w:val="5"/>
   </w:num>
-  <w:num w:numId="6">
+  <w:num w:numId="6" w16cid:durableId="1820879667">
     <w:abstractNumId w:val="4"/>
   </w:num>
 </w:numbering>

</xml_diff>